<commit_message>
Release GroupDocs.Editor for .NET 25.3
</commit_message>
<xml_diff>
--- a/Examples/GroupDocs.Editor.Examples.CSharp.NET/Results/Output/SampleXmlCorrect/SampleXmlCorrect.docx
+++ b/Examples/GroupDocs.Editor.Examples.CSharp.NET/Results/Output/SampleXmlCorrect/SampleXmlCorrect.docx
@@ -1,109 +1,95 @@
 
 <file path=word/document.xml><?xml version="1.0" encoding="utf-8"?>
 <w:document xmlns:wpc="http://schemas.microsoft.com/office/word/2010/wordprocessingCanvas" xmlns:cx="http://schemas.microsoft.com/office/drawing/2014/chartex" xmlns:cx1="http://schemas.microsoft.com/office/drawing/2015/9/8/chartex" xmlns:cx2="http://schemas.microsoft.com/office/drawing/2015/10/21/chartex" xmlns:cx3="http://schemas.microsoft.com/office/drawing/2016/5/9/chartex" xmlns:cx4="http://schemas.microsoft.com/office/drawing/2016/5/10/chartex" xmlns:cx5="http://schemas.microsoft.com/office/drawing/2016/5/11/chartex" xmlns:mc="http://schemas.openxmlformats.org/markup-compatibility/2006" xmlns:o="urn:schemas-microsoft-com:office:office" xmlns:r="http://schemas.openxmlformats.org/officeDocument/2006/relationships" xmlns:m="http://schemas.openxmlformats.org/officeDocument/2006/math" xmlns:v="urn:schemas-microsoft-com:vml" xmlns:wp14="http://schemas.microsoft.com/office/word/2010/wordprocessingDrawing" xmlns:wp="http://schemas.openxmlformats.org/drawingml/2006/wordprocessingDrawing" xmlns:w10="urn:schemas-microsoft-com:office:word" xmlns:w="http://schemas.openxmlformats.org/wordprocessingml/2006/main" xmlns:w14="http://schemas.microsoft.com/office/word/2010/wordml" xmlns:w15="http://schemas.microsoft.com/office/word/2012/wordml" xmlns:wne="http://schemas.microsoft.com/office/word/2006/wordml" xmlns:wpg="http://schemas.microsoft.com/office/word/2010/wordprocessingGroup" xmlns:wpi="http://schemas.microsoft.com/office/word/2010/wordprocessingInk" xmlns:wps="http://schemas.microsoft.com/office/word/2010/wordprocessingShape" mc:Ignorable="w14 w15 wp14">
-  <!-- Generated by Aspose.Words for .NET 24.6.0 -->
+  <!-- Generated by Aspose.Words for .NET 25.1.0 -->
   <w:body>
     <w:p>
-      <w:pPr>
-        <w:rPr>
-          <w:rStyle w:val="Hyperlink"/>
-          <w:b/>
-        </w:rPr>
-      </w:pPr>
       <w:r>
         <w:rPr>
           <w:b/>
           <w:color w:val="FF0000"/>
           <w:sz w:val="24"/>
         </w:rPr>
-        <w:t>Created with evaluation version of GroupDocs.Editor � Aspose Pty Ltd 2001-2024. All Rights Reserved.</w:t>
+        <w:t>Created with evaluation version of GroupDocs.Editor � Aspose Pty Ltd 2001-2025. All Rights Reserved.</w:t>
+      </w:r>
+    </w:p>
+    <w:p>
+      <w:pPr>
+        <w:pStyle w:val="articleI5fb19bfp"/>
+        <w:spacing w:before="20" w:after="20"/>
+      </w:pPr>
+      <w:r>
+        <w:rPr>
+          <w:rStyle w:val="xmlTags"/>
+        </w:rPr>
+        <w:t xml:space="preserve">&lt;?xml </w:t>
+      </w:r>
+      <w:r>
+        <w:rPr>
+          <w:rStyle w:val="attributeNames"/>
+        </w:rPr>
+        <w:t>version</w:t>
+      </w:r>
+      <w:r>
+        <w:t xml:space="preserve"> = </w:t>
+      </w:r>
+      <w:r>
+        <w:rPr>
+          <w:rStyle w:val="attributeValues"/>
+        </w:rPr>
+        <w:t>"1.0"</w:t>
+      </w:r>
+      <w:r>
+        <w:t xml:space="preserve"> </w:t>
+      </w:r>
+      <w:r>
+        <w:rPr>
+          <w:rStyle w:val="attributeNames"/>
+        </w:rPr>
+        <w:t>encoding</w:t>
+      </w:r>
+      <w:r>
+        <w:t xml:space="preserve"> = </w:t>
+      </w:r>
+      <w:r>
+        <w:rPr>
+          <w:rStyle w:val="attributeValues"/>
+        </w:rPr>
+        <w:t>"utf-8"</w:t>
+      </w:r>
+      <w:r>
+        <w:t xml:space="preserve"> </w:t>
+      </w:r>
+      <w:r>
+        <w:rPr>
+          <w:rStyle w:val="xmlTags"/>
+        </w:rPr>
+        <w:t>?&gt;</w:t>
+      </w:r>
+    </w:p>
+    <w:p>
+      <w:pPr>
+        <w:pStyle w:val="articleI5fb19bfp"/>
+        <w:spacing w:before="20" w:after="20"/>
+      </w:pPr>
+      <w:r>
+        <w:rPr>
+          <w:rStyle w:val="xmlTags"/>
+        </w:rPr>
+        <w:t xml:space="preserve">&lt;!DOCTYPE </w:t>
+      </w:r>
+      <w:r>
+        <w:t xml:space="preserve">html PUBLIC </w:t>
+      </w:r>
+      <w:r>
+        <w:t xml:space="preserve">"-//W3C//DTD XHTML 1.0 Strict//EN" </w:t>
       </w:r>
       <w:hyperlink r:id="rId4" w:history="1">
         <w:r>
           <w:rPr>
             <w:rStyle w:val="Hyperlink"/>
-            <w:b/>
-          </w:rPr>
-          <w:t>https://products.aspose.com/words/temporary-license/</w:t>
-        </w:r>
-      </w:hyperlink>
-    </w:p>
-    <w:p>
-      <w:pPr>
-        <w:pStyle w:val="articlef3e71227p"/>
-        <w:spacing w:before="20" w:after="20"/>
-      </w:pPr>
-      <w:r>
-        <w:rPr>
-          <w:rStyle w:val="xmlTags"/>
-        </w:rPr>
-        <w:t xml:space="preserve">&lt;?xml </w:t>
-      </w:r>
-      <w:r>
-        <w:rPr>
-          <w:rStyle w:val="attributeNames"/>
-        </w:rPr>
-        <w:t>version</w:t>
-      </w:r>
-      <w:r>
-        <w:t xml:space="preserve"> = </w:t>
-      </w:r>
-      <w:r>
-        <w:rPr>
-          <w:rStyle w:val="attributeValues"/>
-        </w:rPr>
-        <w:t>"1.0"</w:t>
-      </w:r>
-      <w:r>
-        <w:t xml:space="preserve"> </w:t>
-      </w:r>
-      <w:r>
-        <w:rPr>
-          <w:rStyle w:val="attributeNames"/>
-        </w:rPr>
-        <w:t>encoding</w:t>
-      </w:r>
-      <w:r>
-        <w:t xml:space="preserve"> = </w:t>
-      </w:r>
-      <w:r>
-        <w:rPr>
-          <w:rStyle w:val="attributeValues"/>
-        </w:rPr>
-        <w:t>"utf-8"</w:t>
-      </w:r>
-      <w:r>
-        <w:t xml:space="preserve"> </w:t>
-      </w:r>
-      <w:r>
-        <w:rPr>
-          <w:rStyle w:val="xmlTags"/>
-        </w:rPr>
-        <w:t>?&gt;</w:t>
-      </w:r>
-    </w:p>
-    <w:p>
-      <w:pPr>
-        <w:pStyle w:val="articlef3e71227p"/>
-        <w:spacing w:before="20" w:after="20"/>
-      </w:pPr>
-      <w:r>
-        <w:rPr>
-          <w:rStyle w:val="xmlTags"/>
-        </w:rPr>
-        <w:t xml:space="preserve">&lt;!DOCTYPE </w:t>
-      </w:r>
-      <w:r>
-        <w:t xml:space="preserve">html PUBLIC </w:t>
-      </w:r>
-      <w:r>
-        <w:t xml:space="preserve">"-//W3C//DTD XHTML 1.0 Strict//EN" </w:t>
-      </w:r>
-      <w:hyperlink r:id="rId5" w:history="1">
-        <w:r>
-          <w:rPr>
             <w:color w:val="0000EE"/>
-            <w:u w:val="single" w:color="0000EE"/>
+            <w:u w:color="0000EE"/>
           </w:rPr>
           <w:t>"http://www.w3.org/TR/xhtml1/DTD/xhtml1-strict.dtd"</w:t>
         </w:r>
@@ -117,7 +103,7 @@
     </w:p>
     <w:p>
       <w:pPr>
-        <w:pStyle w:val="articlef3e71227p"/>
+        <w:pStyle w:val="articleI5fb19bfp"/>
         <w:spacing w:before="20" w:after="20"/>
       </w:pPr>
       <w:r>
@@ -135,7 +121,7 @@
     </w:p>
     <w:p>
       <w:pPr>
-        <w:pStyle w:val="articlef3e71227plevel-2"/>
+        <w:pStyle w:val="articleI5fb19bfplevel-2"/>
         <w:spacing w:before="20" w:after="20"/>
       </w:pPr>
       <w:r>
@@ -177,7 +163,7 @@
     </w:p>
     <w:p>
       <w:pPr>
-        <w:pStyle w:val="articlef3e71227plevel-2"/>
+        <w:pStyle w:val="articleI5fb19bfplevel-2"/>
         <w:spacing w:before="20" w:after="20"/>
       </w:pPr>
       <w:r>
@@ -351,7 +337,7 @@
     </w:p>
     <w:p>
       <w:pPr>
-        <w:pStyle w:val="articlef3e71227plevel-2"/>
+        <w:pStyle w:val="articleI5fb19bfplevel-2"/>
         <w:spacing w:before="20" w:after="20"/>
       </w:pPr>
       <w:r>
@@ -381,7 +367,7 @@
     </w:p>
     <w:p>
       <w:pPr>
-        <w:pStyle w:val="articlef3e71227plevel-2"/>
+        <w:pStyle w:val="articleI5fb19bfplevel-2"/>
         <w:spacing w:before="20" w:after="20"/>
       </w:pPr>
       <w:r>
@@ -411,7 +397,7 @@
     </w:p>
     <w:p>
       <w:pPr>
-        <w:pStyle w:val="articlef3e71227plevel-2"/>
+        <w:pStyle w:val="articleI5fb19bfplevel-2"/>
         <w:spacing w:before="20" w:after="20"/>
       </w:pPr>
       <w:r>
@@ -441,7 +427,7 @@
     </w:p>
     <w:p>
       <w:pPr>
-        <w:pStyle w:val="articlef3e71227plevel-2"/>
+        <w:pStyle w:val="articleI5fb19bfplevel-2"/>
         <w:spacing w:before="20" w:after="20"/>
       </w:pPr>
       <w:r>
@@ -471,7 +457,7 @@
     </w:p>
     <w:p>
       <w:pPr>
-        <w:pStyle w:val="articlef3e71227plevel-2"/>
+        <w:pStyle w:val="articleI5fb19bfplevel-2"/>
         <w:spacing w:before="20" w:after="20"/>
       </w:pPr>
       <w:r>
@@ -489,7 +475,7 @@
     </w:p>
     <w:p>
       <w:pPr>
-        <w:pStyle w:val="articlef3e71227plevel-3"/>
+        <w:pStyle w:val="articleI5fb19bfplevel-3"/>
         <w:spacing w:before="20" w:after="20"/>
       </w:pPr>
       <w:r>
@@ -543,7 +529,7 @@
     </w:p>
     <w:p>
       <w:pPr>
-        <w:pStyle w:val="articlef3e71227plevel-3"/>
+        <w:pStyle w:val="articleI5fb19bfplevel-3"/>
         <w:spacing w:before="20" w:after="20"/>
       </w:pPr>
       <w:r>
@@ -597,7 +583,7 @@
     </w:p>
     <w:p>
       <w:pPr>
-        <w:pStyle w:val="articlef3e71227plevel-3"/>
+        <w:pStyle w:val="articleI5fb19bfplevel-3"/>
         <w:spacing w:before="20" w:after="20"/>
       </w:pPr>
       <w:r>
@@ -627,7 +613,7 @@
     </w:p>
     <w:p>
       <w:pPr>
-        <w:pStyle w:val="articlef3e71227plevel-3"/>
+        <w:pStyle w:val="articleI5fb19bfplevel-3"/>
         <w:spacing w:before="20" w:after="20"/>
       </w:pPr>
       <w:r>
@@ -642,12 +628,12 @@
         </w:rPr>
         <w:t>&gt;</w:t>
       </w:r>
-      <w:hyperlink r:id="rId6" w:tgtFrame="_blank" w:history="1">
+      <w:hyperlink r:id="rId5" w:tgtFrame="_blank" w:history="1">
         <w:r>
           <w:rPr>
-            <w:rStyle w:val="innerText"/>
+            <w:rStyle w:val="Hyperlink"/>
             <w:color w:val="0000EE"/>
-            <w:u w:val="single" w:color="0000EE"/>
+            <w:u w:color="0000EE"/>
           </w:rPr>
           <w:t>https://docs.microsoft.com/en-us/nuget/consume-packages/managing-the-global-packages-and-cache-folders</w:t>
         </w:r>
@@ -661,7 +647,7 @@
     </w:p>
     <w:p>
       <w:pPr>
-        <w:pStyle w:val="articlef3e71227plevel-2"/>
+        <w:pStyle w:val="articleI5fb19bfplevel-2"/>
         <w:spacing w:before="20" w:after="20"/>
       </w:pPr>
       <w:r>
@@ -673,7 +659,7 @@
     </w:p>
     <w:p>
       <w:pPr>
-        <w:pStyle w:val="articlef3e71227plevel-2"/>
+        <w:pStyle w:val="articleI5fb19bfplevel-2"/>
         <w:spacing w:before="20" w:after="20"/>
       </w:pPr>
       <w:r>
@@ -697,7 +683,7 @@
     </w:p>
     <w:p>
       <w:pPr>
-        <w:pStyle w:val="articlef3e71227plevel-2"/>
+        <w:pStyle w:val="articleI5fb19bfplevel-2"/>
         <w:spacing w:before="20" w:after="20"/>
       </w:pPr>
       <w:r>
@@ -715,7 +701,7 @@
     </w:p>
     <w:p>
       <w:pPr>
-        <w:pStyle w:val="articlef3e71227plevel-2"/>
+        <w:pStyle w:val="articleI5fb19bfplevel-2"/>
         <w:spacing w:before="20" w:after="20"/>
       </w:pPr>
       <w:r>
@@ -757,7 +743,7 @@
     </w:p>
     <w:p>
       <w:pPr>
-        <w:pStyle w:val="articlef3e71227plevel-2"/>
+        <w:pStyle w:val="articleI5fb19bfplevel-2"/>
         <w:spacing w:before="20" w:after="20"/>
       </w:pPr>
       <w:r>
@@ -772,12 +758,15 @@
         </w:rPr>
         <w:t>&lt;sender&gt;URL:</w:t>
       </w:r>
-      <w:hyperlink r:id="rId7" w:tgtFrame="_blank" w:history="1">
+      <w:hyperlink r:id="rId6" w:tgtFrame="_blank" w:history="1">
         <w:r>
           <w:rPr>
-            <w:rStyle w:val="cData"/>
+            <w:rStyle w:val="Hyperlink"/>
+            <w:rFonts w:ascii="Arial" w:eastAsia="Arial" w:hAnsi="Arial" w:cs="Arial"/>
             <w:color w:val="0000EE"/>
-            <w:u w:val="single" w:color="0000EE"/>
+            <w:sz w:val="22"/>
+            <w:szCs w:val="22"/>
+            <w:u w:color="0000EE"/>
           </w:rPr>
           <w:t>https://habr.com/ru/post/444096/</w:t>
         </w:r>
@@ -797,7 +786,7 @@
     </w:p>
     <w:p>
       <w:pPr>
-        <w:pStyle w:val="articlef3e71227plevel-2"/>
+        <w:pStyle w:val="articleI5fb19bfplevel-2"/>
         <w:spacing w:before="20" w:after="20"/>
       </w:pPr>
       <w:r>
@@ -887,7 +876,7 @@
     </w:p>
     <w:p>
       <w:pPr>
-        <w:pStyle w:val="articlef3e71227plevel-3"/>
+        <w:pStyle w:val="articleI5fb19bfplevel-3"/>
         <w:spacing w:before="20" w:after="20"/>
       </w:pPr>
       <w:r>
@@ -908,12 +897,12 @@
         </w:rPr>
         <w:t xml:space="preserve">Простой хлеб </w:t>
       </w:r>
-      <w:hyperlink r:id="rId8" w:tgtFrame="_blank" w:history="1">
+      <w:hyperlink r:id="rId7" w:tgtFrame="_blank" w:history="1">
         <w:r>
           <w:rPr>
-            <w:rStyle w:val="innerText"/>
+            <w:rStyle w:val="Hyperlink"/>
             <w:color w:val="0000EE"/>
-            <w:u w:val="single" w:color="0000EE"/>
+            <w:u w:color="0000EE"/>
           </w:rPr>
           <w:t>https://en.wikipedia.org/wiki/Well-formed_document</w:t>
         </w:r>
@@ -927,7 +916,7 @@
     </w:p>
     <w:p>
       <w:pPr>
-        <w:pStyle w:val="articlef3e71227plevel-3"/>
+        <w:pStyle w:val="articleI5fb19bfplevel-3"/>
         <w:spacing w:before="20" w:after="20"/>
       </w:pPr>
       <w:r>
@@ -945,7 +934,7 @@
     </w:p>
     <w:p>
       <w:pPr>
-        <w:pStyle w:val="articlef3e71227plevel-4"/>
+        <w:pStyle w:val="articleI5fb19bfplevel-4"/>
         <w:spacing w:before="20" w:after="20"/>
       </w:pPr>
       <w:r>
@@ -1023,7 +1012,7 @@
     </w:p>
     <w:p>
       <w:pPr>
-        <w:pStyle w:val="articlef3e71227plevel-4"/>
+        <w:pStyle w:val="articleI5fb19bfplevel-4"/>
         <w:spacing w:before="20" w:after="20"/>
       </w:pPr>
       <w:r>
@@ -1101,7 +1090,7 @@
     </w:p>
     <w:p>
       <w:pPr>
-        <w:pStyle w:val="articlef3e71227plevel-4"/>
+        <w:pStyle w:val="articleI5fb19bfplevel-4"/>
         <w:spacing w:before="20" w:after="20"/>
       </w:pPr>
       <w:r>
@@ -1179,7 +1168,7 @@
     </w:p>
     <w:p>
       <w:pPr>
-        <w:pStyle w:val="articlef3e71227plevel-3"/>
+        <w:pStyle w:val="articleI5fb19bfplevel-3"/>
         <w:spacing w:before="20" w:after="20"/>
       </w:pPr>
       <w:r>
@@ -1191,7 +1180,7 @@
     </w:p>
     <w:p>
       <w:pPr>
-        <w:pStyle w:val="articlef3e71227plevel-3"/>
+        <w:pStyle w:val="articleI5fb19bfplevel-3"/>
         <w:spacing w:before="20" w:after="20"/>
       </w:pPr>
       <w:r>
@@ -1209,7 +1198,7 @@
     </w:p>
     <w:p>
       <w:pPr>
-        <w:pStyle w:val="articlef3e71227plevel-4"/>
+        <w:pStyle w:val="articleI5fb19bfplevel-4"/>
         <w:spacing w:before="20" w:after="20"/>
       </w:pPr>
       <w:r>
@@ -1239,7 +1228,7 @@
     </w:p>
     <w:p>
       <w:pPr>
-        <w:pStyle w:val="articlef3e71227plevel-4"/>
+        <w:pStyle w:val="articleI5fb19bfplevel-4"/>
         <w:spacing w:before="20" w:after="20"/>
       </w:pPr>
       <w:r>
@@ -1269,7 +1258,7 @@
     </w:p>
     <w:p>
       <w:pPr>
-        <w:pStyle w:val="articlef3e71227plevel-4"/>
+        <w:pStyle w:val="articleI5fb19bfplevel-4"/>
         <w:spacing w:before="20" w:after="20"/>
       </w:pPr>
       <w:r>
@@ -1308,12 +1297,15 @@
         </w:rPr>
         <w:t>           Почитать вчерашнюю газету и послушать музыку (</w:t>
       </w:r>
-      <w:hyperlink r:id="rId9" w:tgtFrame="_blank" w:history="1">
+      <w:hyperlink r:id="rId8" w:tgtFrame="_blank" w:history="1">
         <w:r>
           <w:rPr>
-            <w:rStyle w:val="htmlComments"/>
+            <w:rStyle w:val="Hyperlink"/>
+            <w:rFonts w:ascii="Arial" w:eastAsia="Arial" w:hAnsi="Arial" w:cs="Arial"/>
             <w:color w:val="0000EE"/>
-            <w:u w:val="single" w:color="0000EE"/>
+            <w:sz w:val="22"/>
+            <w:szCs w:val="22"/>
+            <w:u w:color="0000EE"/>
           </w:rPr>
           <w:t>https://soundcloud.com/gai-barone/patterns-321).</w:t>
         </w:r>
@@ -1369,7 +1361,7 @@
     </w:p>
     <w:p>
       <w:pPr>
-        <w:pStyle w:val="articlef3e71227plevel-4"/>
+        <w:pStyle w:val="articleI5fb19bfplevel-4"/>
         <w:spacing w:before="20" w:after="20"/>
       </w:pPr>
       <w:r>
@@ -1399,7 +1391,7 @@
     </w:p>
     <w:p>
       <w:pPr>
-        <w:pStyle w:val="articlef3e71227plevel-3"/>
+        <w:pStyle w:val="articleI5fb19bfplevel-3"/>
         <w:spacing w:before="20" w:after="20"/>
       </w:pPr>
       <w:r>
@@ -1411,7 +1403,7 @@
     </w:p>
     <w:p>
       <w:pPr>
-        <w:pStyle w:val="articlef3e71227plevel-2"/>
+        <w:pStyle w:val="articleI5fb19bfplevel-2"/>
         <w:spacing w:before="20" w:after="20"/>
       </w:pPr>
       <w:r>
@@ -1423,7 +1415,7 @@
     </w:p>
     <w:p>
       <w:pPr>
-        <w:pStyle w:val="articlef3e71227p"/>
+        <w:pStyle w:val="articleI5fb19bfp"/>
         <w:spacing w:before="20" w:after="20"/>
       </w:pPr>
       <w:r>
@@ -1823,8 +1815,8 @@
       <w:color w:val="1F3763" w:themeShade="7F"/>
     </w:rPr>
   </w:style>
-  <w:style w:type="paragraph" w:customStyle="1" w:styleId="articlef3e71227p">
-    <w:name w:val="article_f3e71227_p"/>
+  <w:style w:type="paragraph" w:customStyle="1" w:styleId="articleI5fb19bfp">
+    <w:name w:val="article_I5fb19bf_p"/>
     <w:basedOn w:val="Normal"/>
   </w:style>
   <w:style w:type="character" w:customStyle="1" w:styleId="xmlTags">
@@ -1857,8 +1849,18 @@
       <w:szCs w:val="22"/>
     </w:rPr>
   </w:style>
-  <w:style w:type="paragraph" w:customStyle="1" w:styleId="articlef3e71227plevel-2">
-    <w:name w:val="article_f3e71227_p_level-2"/>
+  <w:style w:type="character" w:styleId="Hyperlink">
+    <w:name w:val="Hyperlink"/>
+    <w:basedOn w:val="DefaultParagraphFont"/>
+    <w:uiPriority w:val="99"/>
+    <w:rsid w:val="005832BD"/>
+    <w:rPr>
+      <w:color w:val="0563C1"/>
+      <w:u w:val="single"/>
+    </w:rPr>
+  </w:style>
+  <w:style w:type="paragraph" w:customStyle="1" w:styleId="articleI5fb19bfplevel-2">
+    <w:name w:val="article_I5fb19bf_p_level-2"/>
     <w:basedOn w:val="Normal"/>
     <w:pPr>
       <w:ind w:firstLine="200"/>
@@ -1868,8 +1870,8 @@
     <w:name w:val="innerText"/>
     <w:basedOn w:val="DefaultParagraphFont"/>
   </w:style>
-  <w:style w:type="paragraph" w:customStyle="1" w:styleId="articlef3e71227plevel-3">
-    <w:name w:val="article_f3e71227_p_level-3"/>
+  <w:style w:type="paragraph" w:customStyle="1" w:styleId="articleI5fb19bfplevel-3">
+    <w:name w:val="article_I5fb19bf_p_level-3"/>
     <w:basedOn w:val="Normal"/>
     <w:pPr>
       <w:ind w:firstLine="400"/>
@@ -1885,8 +1887,8 @@
       <w:szCs w:val="22"/>
     </w:rPr>
   </w:style>
-  <w:style w:type="paragraph" w:customStyle="1" w:styleId="articlef3e71227plevel-4">
-    <w:name w:val="article_f3e71227_p_level-4"/>
+  <w:style w:type="paragraph" w:customStyle="1" w:styleId="articleI5fb19bfplevel-4">
+    <w:name w:val="article_I5fb19bf_p_level-4"/>
     <w:basedOn w:val="Normal"/>
     <w:pPr>
       <w:ind w:firstLine="600"/>
@@ -1900,16 +1902,6 @@
       <w:color w:val="008000"/>
       <w:sz w:val="22"/>
       <w:szCs w:val="22"/>
-    </w:rPr>
-  </w:style>
-  <w:style w:type="character" w:styleId="Hyperlink">
-    <w:name w:val="Hyperlink"/>
-    <w:basedOn w:val="DefaultParagraphFont"/>
-    <w:uiPriority w:val="99"/>
-    <w:rsid w:val="005832BD"/>
-    <w:rPr>
-      <w:color w:val="0563C1"/>
-      <w:u w:val="single"/>
     </w:rPr>
   </w:style>
 </w:styles>

</xml_diff>